<commit_message>
updating documentation + adding PDF version
</commit_message>
<xml_diff>
--- a/Gary's Pawn and Gun Documentation.docx
+++ b/Gary's Pawn and Gun Documentation.docx
@@ -1848,6 +1848,14 @@
               <w:t>tk</w:t>
             </w:r>
             <w:proofErr w:type="spellEnd"/>
+            <w:r>
+              <w:t xml:space="preserve">, </w:t>
+            </w:r>
+            <w:proofErr w:type="spellStart"/>
+            <w:r>
+              <w:t>Pyinstaller</w:t>
+            </w:r>
+            <w:proofErr w:type="spellEnd"/>
           </w:p>
         </w:tc>
       </w:tr>
@@ -2304,6 +2312,7 @@
         <w:rPr>
           <w:b/>
           <w:bCs/>
+          <w:noProof/>
           <w:sz w:val="24"/>
           <w:szCs w:val="24"/>
         </w:rPr>
@@ -2624,6 +2633,7 @@
         <w:rPr>
           <w:b/>
           <w:bCs/>
+          <w:noProof/>
           <w:sz w:val="24"/>
           <w:szCs w:val="24"/>
         </w:rPr>

</xml_diff>